<commit_message>
chore: downloaded all documentation sources
</commit_message>
<xml_diff>
--- a/Milestone6/CST-341-CLC-Project-Plan.docx
+++ b/Milestone6/CST-341-CLC-Project-Plan.docx
@@ -248,7 +248,7 @@
                 <w:szCs w:val="24"/>
                 <w:rtl w:val="0"/>
               </w:rPr>
-              <w:t xml:space="preserve">March 29, 2020</w:t>
+              <w:t xml:space="preserve">April 5, 2020</w:t>
             </w:r>
             <w:r>
               <w:rPr>
@@ -333,7 +333,7 @@
                 <w:szCs w:val="24"/>
                 <w:rtl w:val="0"/>
               </w:rPr>
-              <w:t xml:space="preserve">v0.5.0</w:t>
+              <w:t xml:space="preserve">v0.6.0</w:t>
             </w:r>
             <w:r>
               <w:rPr>
@@ -869,7 +869,7 @@
                       <w:szCs w:val="24"/>
                       <w:rtl w:val="0"/>
                     </w:rPr>
-                    <w:t xml:space="preserve">4</w:t>
+                    <w:t xml:space="preserve">n/a</w:t>
                   </w:r>
                 </w:p>
               </w:tc>
@@ -943,7 +943,7 @@
                       <w:szCs w:val="24"/>
                       <w:rtl w:val="0"/>
                     </w:rPr>
-                    <w:t xml:space="preserve">18</w:t>
+                    <w:t xml:space="preserve">7.5</w:t>
                   </w:r>
                 </w:p>
               </w:tc>
@@ -1098,7 +1098,7 @@
                       <w:szCs w:val="24"/>
                       <w:rtl w:val="0"/>
                     </w:rPr>
-                    <w:t xml:space="preserve">3</w:t>
+                    <w:t xml:space="preserve">n/a</w:t>
                   </w:r>
                 </w:p>
               </w:tc>
@@ -1258,7 +1258,7 @@
                       <w:szCs w:val="24"/>
                       <w:rtl w:val="0"/>
                     </w:rPr>
-                    <w:t xml:space="preserve">n/a - busy with newborn baby</w:t>
+                    <w:t xml:space="preserve">3</w:t>
                   </w:r>
                 </w:p>
               </w:tc>
@@ -1296,7 +1296,7 @@
                       <w:szCs w:val="24"/>
                       <w:rtl w:val="0"/>
                     </w:rPr>
-                    <w:t xml:space="preserve">n/a</w:t>
+                    <w:t xml:space="preserve">0</w:t>
                   </w:r>
                 </w:p>
               </w:tc>
@@ -1874,6 +1874,22 @@
       </w:pPr>
       <w:r>
         <w:rPr>
+          <w:rtl w:val="0"/>
+        </w:rPr>
+      </w:r>
+    </w:p>
+    <w:p>
+      <w:pPr>
+        <w:jc w:val="center"/>
+        <w:rPr>
+          <w:rFonts w:ascii="Times New Roman" w:cs="Times New Roman" w:eastAsia="Times New Roman" w:hAnsi="Times New Roman"/>
+          <w:b w:val="1"/>
+          <w:sz w:val="36"/>
+          <w:szCs w:val="36"/>
+        </w:rPr>
+      </w:pPr>
+      <w:r>
+        <w:rPr>
           <w:rFonts w:ascii="Times New Roman" w:cs="Times New Roman" w:eastAsia="Times New Roman" w:hAnsi="Times New Roman"/>
           <w:b w:val="1"/>
           <w:sz w:val="36"/>
@@ -2122,12 +2138,12 @@
           <wp:inline distB="114300" distT="114300" distL="114300" distR="114300">
             <wp:extent cx="5943600" cy="2184400"/>
             <wp:effectExtent b="0" l="0" r="0" t="0"/>
-            <wp:docPr descr="Chart" id="9" name="image2.png"/>
+            <wp:docPr descr="Chart" id="2" name="image1.png"/>
             <a:graphic>
               <a:graphicData uri="http://schemas.openxmlformats.org/drawingml/2006/picture">
                 <pic:pic>
                   <pic:nvPicPr>
-                    <pic:cNvPr descr="Chart" id="0" name="image2.png"/>
+                    <pic:cNvPr descr="Chart" id="0" name="image1.png"/>
                     <pic:cNvPicPr preferRelativeResize="0"/>
                   </pic:nvPicPr>
                   <pic:blipFill>
@@ -2161,9 +2177,8 @@
       <w:pPr>
         <w:rPr>
           <w:rFonts w:ascii="Times New Roman" w:cs="Times New Roman" w:eastAsia="Times New Roman" w:hAnsi="Times New Roman"/>
-          <w:b w:val="1"/>
-          <w:sz w:val="28"/>
-          <w:szCs w:val="28"/>
+          <w:sz w:val="24"/>
+          <w:szCs w:val="24"/>
         </w:rPr>
       </w:pPr>
       <w:r>
@@ -2185,7 +2200,7 @@
             <w:u w:val="single"/>
             <w:rtl w:val="0"/>
           </w:rPr>
-          <w:t xml:space="preserve">https://docs.google.com/spreadsheets/d/17G45BhmCQlV3uQHtdK92Z0UXBJWbSTUHeBayIXQvzVo/edit?usp=sharing</w:t>
+          <w:t xml:space="preserve">https://docs.google.com/spreadsheets/d/1yviqXmRQJthjw6ahv8QQVoOw5mhavmffmAOrsVywxEg/edit?usp=sharing</w:t>
         </w:r>
       </w:hyperlink>
       <w:r>
@@ -2652,7 +2667,7 @@
                 <w:szCs w:val="24"/>
                 <w:rtl w:val="0"/>
               </w:rPr>
-              <w:t xml:space="preserve">Using Discord chat worked well, but ultimately this week spawned the least contributor interaction so far</w:t>
+              <w:t xml:space="preserve">Using Discord chat worked well, but ultimately this week spawned the least contributor interaction so far, even compared to last week</w:t>
             </w:r>
             <w:r>
               <w:rPr>
@@ -2749,7 +2764,7 @@
                 <w:szCs w:val="24"/>
                 <w:rtl w:val="0"/>
               </w:rPr>
-              <w:t xml:space="preserve">March 30, 2020</w:t>
+              <w:t xml:space="preserve">April 6, 2020</w:t>
             </w:r>
           </w:p>
         </w:tc>
@@ -3458,7 +3473,7 @@
           <w:szCs w:val="24"/>
           <w:rtl w:val="0"/>
         </w:rPr>
-        <w:t xml:space="preserve">Right-click project, click Maven -&gt; Download Sources</w:t>
+        <w:t xml:space="preserve">RIght-click project, click Maven -&gt; Update Project (will create /target dir)</w:t>
       </w:r>
     </w:p>
     <w:p>
@@ -3482,7 +3497,7 @@
           <w:szCs w:val="24"/>
           <w:rtl w:val="0"/>
         </w:rPr>
-        <w:t xml:space="preserve">Right-click project, click Run As -&gt; Maven Build</w:t>
+        <w:t xml:space="preserve">Right-click project, click Maven -&gt; Download Sources</w:t>
       </w:r>
     </w:p>
     <w:p>
@@ -3506,6 +3521,30 @@
           <w:szCs w:val="24"/>
           <w:rtl w:val="0"/>
         </w:rPr>
+        <w:t xml:space="preserve">Right-click project, click Run As -&gt; Maven Build</w:t>
+      </w:r>
+    </w:p>
+    <w:p>
+      <w:pPr>
+        <w:numPr>
+          <w:ilvl w:val="0"/>
+          <w:numId w:val="7"/>
+        </w:numPr>
+        <w:ind w:left="720" w:hanging="360"/>
+        <w:rPr>
+          <w:rFonts w:ascii="Times New Roman" w:cs="Times New Roman" w:eastAsia="Times New Roman" w:hAnsi="Times New Roman"/>
+          <w:sz w:val="24"/>
+          <w:szCs w:val="24"/>
+          <w:u w:val="none"/>
+        </w:rPr>
+      </w:pPr>
+      <w:r>
+        <w:rPr>
+          <w:rFonts w:ascii="Times New Roman" w:cs="Times New Roman" w:eastAsia="Times New Roman" w:hAnsi="Times New Roman"/>
+          <w:sz w:val="24"/>
+          <w:szCs w:val="24"/>
+          <w:rtl w:val="0"/>
+        </w:rPr>
         <w:t xml:space="preserve">Right-click project, click Run As -&gt; Run on Server</w:t>
       </w:r>
     </w:p>
@@ -4042,7 +4081,7 @@
           <w:szCs w:val="24"/>
           <w:rtl w:val="0"/>
         </w:rPr>
-        <w:t xml:space="preserve">The diagram below is for the Users table in the Bookstore database:</w:t>
+        <w:t xml:space="preserve">The diagram below is for the tables in the Bookstore database:</w:t>
       </w:r>
     </w:p>
     <w:p>
@@ -4061,19 +4100,19 @@
         </w:rPr>
         <w:drawing>
           <wp:inline distB="114300" distT="114300" distL="114300" distR="114300">
-            <wp:extent cx="1709738" cy="1270751"/>
+            <wp:extent cx="5943600" cy="3403600"/>
             <wp:effectExtent b="0" l="0" r="0" t="0"/>
-            <wp:docPr id="4" name="image8.png"/>
+            <wp:docPr id="4" name="image2.png"/>
             <a:graphic>
               <a:graphicData uri="http://schemas.openxmlformats.org/drawingml/2006/picture">
                 <pic:pic>
                   <pic:nvPicPr>
-                    <pic:cNvPr id="0" name="image8.png"/>
+                    <pic:cNvPr id="0" name="image2.png"/>
                     <pic:cNvPicPr preferRelativeResize="0"/>
                   </pic:nvPicPr>
                   <pic:blipFill>
                     <a:blip r:embed="rId14"/>
-                    <a:srcRect b="39601" l="32692" r="55448" t="44729"/>
+                    <a:srcRect b="0" l="0" r="0" t="0"/>
                     <a:stretch>
                       <a:fillRect/>
                     </a:stretch>
@@ -4081,7 +4120,7 @@
                   <pic:spPr>
                     <a:xfrm>
                       <a:off x="0" y="0"/>
-                      <a:ext cx="1709738" cy="1270751"/>
+                      <a:ext cx="5943600" cy="3403600"/>
                     </a:xfrm>
                     <a:prstGeom prst="rect"/>
                     <a:ln/>
@@ -4094,24 +4133,244 @@
       </w:r>
       <w:r>
         <w:rPr>
-          <w:rFonts w:ascii="Times New Roman" w:cs="Times New Roman" w:eastAsia="Times New Roman" w:hAnsi="Times New Roman"/>
-          <w:sz w:val="24"/>
-          <w:szCs w:val="24"/>
+          <w:rtl w:val="0"/>
+        </w:rPr>
+      </w:r>
+    </w:p>
+    <w:p>
+      <w:pPr>
+        <w:rPr>
+          <w:rFonts w:ascii="Times New Roman" w:cs="Times New Roman" w:eastAsia="Times New Roman" w:hAnsi="Times New Roman"/>
+          <w:i w:val="1"/>
+          <w:color w:val="2e74b5"/>
+          <w:sz w:val="24"/>
+          <w:szCs w:val="24"/>
+        </w:rPr>
+      </w:pPr>
+      <w:r>
+        <w:rPr>
+          <w:rFonts w:ascii="Times New Roman" w:cs="Times New Roman" w:eastAsia="Times New Roman" w:hAnsi="Times New Roman"/>
+          <w:i w:val="1"/>
+          <w:color w:val="2e74b5"/>
+          <w:sz w:val="24"/>
+          <w:szCs w:val="24"/>
+          <w:rtl w:val="0"/>
+        </w:rPr>
+        <w:t xml:space="preserve">Include an image file of your ER database diagram.</w:t>
+      </w:r>
+    </w:p>
+    <w:p>
+      <w:pPr>
+        <w:rPr>
+          <w:rFonts w:ascii="Times New Roman" w:cs="Times New Roman" w:eastAsia="Times New Roman" w:hAnsi="Times New Roman"/>
+          <w:i w:val="1"/>
+          <w:color w:val="2e74b5"/>
+          <w:sz w:val="24"/>
+          <w:szCs w:val="24"/>
+        </w:rPr>
+      </w:pPr>
+      <w:r>
+        <w:rPr>
+          <w:rFonts w:ascii="Times New Roman" w:cs="Times New Roman" w:eastAsia="Times New Roman" w:hAnsi="Times New Roman"/>
+          <w:i w:val="1"/>
+          <w:color w:val="2e74b5"/>
+          <w:sz w:val="24"/>
+          <w:szCs w:val="24"/>
+          <w:rtl w:val="0"/>
+        </w:rPr>
+        <w:t xml:space="preserve"> </w:t>
+      </w:r>
+    </w:p>
+    <w:p>
+      <w:pPr>
+        <w:rPr>
+          <w:rFonts w:ascii="Times New Roman" w:cs="Times New Roman" w:eastAsia="Times New Roman" w:hAnsi="Times New Roman"/>
+          <w:b w:val="1"/>
+          <w:sz w:val="28"/>
+          <w:szCs w:val="28"/>
+        </w:rPr>
+      </w:pPr>
+      <w:r>
+        <w:rPr>
+          <w:rFonts w:ascii="Times New Roman" w:cs="Times New Roman" w:eastAsia="Times New Roman" w:hAnsi="Times New Roman"/>
+          <w:b w:val="1"/>
+          <w:sz w:val="28"/>
+          <w:szCs w:val="28"/>
+          <w:rtl w:val="0"/>
+        </w:rPr>
+        <w:t xml:space="preserve">DDL Scripts:</w:t>
+      </w:r>
+    </w:p>
+    <w:p>
+      <w:pPr>
+        <w:rPr>
+          <w:rFonts w:ascii="Times New Roman" w:cs="Times New Roman" w:eastAsia="Times New Roman" w:hAnsi="Times New Roman"/>
+          <w:sz w:val="24"/>
+          <w:szCs w:val="24"/>
+        </w:rPr>
+      </w:pPr>
+      <w:hyperlink r:id="rId15">
+        <w:r>
+          <w:rPr>
+            <w:rFonts w:ascii="Times New Roman" w:cs="Times New Roman" w:eastAsia="Times New Roman" w:hAnsi="Times New Roman"/>
+            <w:color w:val="1155cc"/>
+            <w:sz w:val="24"/>
+            <w:szCs w:val="24"/>
+            <w:u w:val="single"/>
+            <w:rtl w:val="0"/>
+          </w:rPr>
+          <w:t xml:space="preserve">https://github.com/DanielCender/CST-341-O500-CLC/tree/master/Bookstore/src/com/gcu</w:t>
+        </w:r>
+      </w:hyperlink>
+      <w:r>
+        <w:rPr>
+          <w:rtl w:val="0"/>
+        </w:rPr>
+      </w:r>
+    </w:p>
+    <w:p>
+      <w:pPr>
+        <w:rPr>
+          <w:rFonts w:ascii="Times New Roman" w:cs="Times New Roman" w:eastAsia="Times New Roman" w:hAnsi="Times New Roman"/>
+          <w:sz w:val="24"/>
+          <w:szCs w:val="24"/>
+        </w:rPr>
+      </w:pPr>
+      <w:r>
+        <w:rPr>
+          <w:rFonts w:ascii="Times New Roman" w:cs="Times New Roman" w:eastAsia="Times New Roman" w:hAnsi="Times New Roman"/>
+          <w:sz w:val="24"/>
+          <w:szCs w:val="24"/>
+          <w:rtl w:val="0"/>
+        </w:rPr>
+        <w:t xml:space="preserve">The DDL Scripts, both for table creation and data seeding, will be located in the src/com/gcu package directory. The “create-db.sql” script defines the schema, and “insert-data.sql” seeds the tables.</w:t>
+      </w:r>
+      <w:r>
+        <w:rPr>
+          <w:rtl w:val="0"/>
+        </w:rPr>
+      </w:r>
+    </w:p>
+    <w:p>
+      <w:pPr>
+        <w:rPr>
+          <w:rFonts w:ascii="Times New Roman" w:cs="Times New Roman" w:eastAsia="Times New Roman" w:hAnsi="Times New Roman"/>
+          <w:i w:val="1"/>
+          <w:color w:val="2e74b5"/>
+          <w:sz w:val="24"/>
+          <w:szCs w:val="24"/>
+        </w:rPr>
+      </w:pPr>
+      <w:r>
+        <w:rPr>
+          <w:rFonts w:ascii="Times New Roman" w:cs="Times New Roman" w:eastAsia="Times New Roman" w:hAnsi="Times New Roman"/>
+          <w:i w:val="1"/>
+          <w:color w:val="2e74b5"/>
+          <w:sz w:val="24"/>
+          <w:szCs w:val="24"/>
+          <w:rtl w:val="0"/>
+        </w:rPr>
+        <w:t xml:space="preserve">This should contain a link to Bitbucket from where the DDL script can be downloaded.</w:t>
+      </w:r>
+    </w:p>
+    <w:p>
+      <w:pPr>
+        <w:rPr>
+          <w:rFonts w:ascii="Times New Roman" w:cs="Times New Roman" w:eastAsia="Times New Roman" w:hAnsi="Times New Roman"/>
+          <w:i w:val="1"/>
+          <w:color w:val="2e74b5"/>
+          <w:sz w:val="24"/>
+          <w:szCs w:val="24"/>
+        </w:rPr>
+      </w:pPr>
+      <w:r>
+        <w:rPr>
+          <w:rFonts w:ascii="Times New Roman" w:cs="Times New Roman" w:eastAsia="Times New Roman" w:hAnsi="Times New Roman"/>
+          <w:i w:val="1"/>
+          <w:color w:val="2e74b5"/>
+          <w:sz w:val="24"/>
+          <w:szCs w:val="24"/>
+          <w:rtl w:val="0"/>
+        </w:rPr>
+        <w:t xml:space="preserve"> </w:t>
+      </w:r>
+    </w:p>
+    <w:p>
+      <w:pPr>
+        <w:rPr>
+          <w:rFonts w:ascii="Times New Roman" w:cs="Times New Roman" w:eastAsia="Times New Roman" w:hAnsi="Times New Roman"/>
+          <w:b w:val="1"/>
+          <w:sz w:val="28"/>
+          <w:szCs w:val="28"/>
+        </w:rPr>
+      </w:pPr>
+      <w:r>
+        <w:rPr>
+          <w:rFonts w:ascii="Times New Roman" w:cs="Times New Roman" w:eastAsia="Times New Roman" w:hAnsi="Times New Roman"/>
+          <w:b w:val="1"/>
+          <w:sz w:val="28"/>
+          <w:szCs w:val="28"/>
+          <w:rtl w:val="0"/>
+        </w:rPr>
+        <w:t xml:space="preserve">Sitemap Diagram:</w:t>
+      </w:r>
+    </w:p>
+    <w:p>
+      <w:pPr>
+        <w:rPr>
+          <w:rFonts w:ascii="Times New Roman" w:cs="Times New Roman" w:eastAsia="Times New Roman" w:hAnsi="Times New Roman"/>
+          <w:b w:val="1"/>
+          <w:sz w:val="28"/>
+          <w:szCs w:val="28"/>
+        </w:rPr>
+      </w:pPr>
+      <w:r>
+        <w:rPr>
+          <w:rFonts w:ascii="Times New Roman" w:cs="Times New Roman" w:eastAsia="Times New Roman" w:hAnsi="Times New Roman"/>
+          <w:i w:val="1"/>
+          <w:color w:val="2e74b5"/>
+          <w:sz w:val="24"/>
+          <w:szCs w:val="24"/>
+          <w:rtl w:val="0"/>
+        </w:rPr>
+        <w:t xml:space="preserve">Include an image file of your Sitemap diagram.</w:t>
+      </w:r>
+      <w:r>
+        <w:rPr>
+          <w:rtl w:val="0"/>
+        </w:rPr>
+      </w:r>
+    </w:p>
+    <w:p>
+      <w:pPr>
+        <w:rPr>
+          <w:rFonts w:ascii="Times New Roman" w:cs="Times New Roman" w:eastAsia="Times New Roman" w:hAnsi="Times New Roman"/>
+          <w:b w:val="1"/>
+          <w:sz w:val="28"/>
+          <w:szCs w:val="28"/>
+        </w:rPr>
+      </w:pPr>
+      <w:r>
+        <w:rPr>
+          <w:rFonts w:ascii="Times New Roman" w:cs="Times New Roman" w:eastAsia="Times New Roman" w:hAnsi="Times New Roman"/>
+          <w:b w:val="1"/>
+          <w:sz w:val="28"/>
+          <w:szCs w:val="28"/>
         </w:rPr>
         <w:drawing>
           <wp:inline distB="114300" distT="114300" distL="114300" distR="114300">
-            <wp:extent cx="1314450" cy="1276350"/>
+            <wp:extent cx="5943600" cy="1727200"/>
             <wp:effectExtent b="0" l="0" r="0" t="0"/>
-            <wp:docPr id="6" name="image1.png"/>
+            <wp:docPr id="3" name="image3.png"/>
             <a:graphic>
               <a:graphicData uri="http://schemas.openxmlformats.org/drawingml/2006/picture">
                 <pic:pic>
                   <pic:nvPicPr>
-                    <pic:cNvPr id="0" name="image1.png"/>
+                    <pic:cNvPr id="0" name="image3.png"/>
                     <pic:cNvPicPr preferRelativeResize="0"/>
                   </pic:nvPicPr>
                   <pic:blipFill>
-                    <a:blip r:embed="rId15"/>
+                    <a:blip r:embed="rId16"/>
                     <a:srcRect b="0" l="0" r="0" t="0"/>
                     <a:stretch>
                       <a:fillRect/>
@@ -4120,7 +4379,7 @@
                   <pic:spPr>
                     <a:xfrm>
                       <a:off x="0" y="0"/>
-                      <a:ext cx="1314450" cy="1276350"/>
+                      <a:ext cx="5943600" cy="1727200"/>
                     </a:xfrm>
                     <a:prstGeom prst="rect"/>
                     <a:ln/>
@@ -4141,6 +4400,64 @@
       <w:pPr>
         <w:rPr>
           <w:rFonts w:ascii="Times New Roman" w:cs="Times New Roman" w:eastAsia="Times New Roman" w:hAnsi="Times New Roman"/>
+          <w:b w:val="1"/>
+          <w:sz w:val="28"/>
+          <w:szCs w:val="28"/>
+        </w:rPr>
+      </w:pPr>
+      <w:r>
+        <w:rPr>
+          <w:rFonts w:ascii="Times New Roman" w:cs="Times New Roman" w:eastAsia="Times New Roman" w:hAnsi="Times New Roman"/>
+          <w:b w:val="1"/>
+          <w:sz w:val="28"/>
+          <w:szCs w:val="28"/>
+          <w:rtl w:val="0"/>
+        </w:rPr>
+        <w:t xml:space="preserve"> </w:t>
+      </w:r>
+    </w:p>
+    <w:p>
+      <w:pPr>
+        <w:rPr>
+          <w:rFonts w:ascii="Times New Roman" w:cs="Times New Roman" w:eastAsia="Times New Roman" w:hAnsi="Times New Roman"/>
+          <w:b w:val="1"/>
+          <w:sz w:val="28"/>
+          <w:szCs w:val="28"/>
+        </w:rPr>
+      </w:pPr>
+      <w:r>
+        <w:rPr>
+          <w:rFonts w:ascii="Times New Roman" w:cs="Times New Roman" w:eastAsia="Times New Roman" w:hAnsi="Times New Roman"/>
+          <w:b w:val="1"/>
+          <w:sz w:val="28"/>
+          <w:szCs w:val="28"/>
+          <w:rtl w:val="0"/>
+        </w:rPr>
+        <w:t xml:space="preserve">User Interface Diagrams:</w:t>
+      </w:r>
+    </w:p>
+    <w:p>
+      <w:pPr>
+        <w:rPr>
+          <w:rFonts w:ascii="Times New Roman" w:cs="Times New Roman" w:eastAsia="Times New Roman" w:hAnsi="Times New Roman"/>
+          <w:sz w:val="24"/>
+          <w:szCs w:val="24"/>
+        </w:rPr>
+      </w:pPr>
+      <w:r>
+        <w:rPr>
+          <w:rFonts w:ascii="Times New Roman" w:cs="Times New Roman" w:eastAsia="Times New Roman" w:hAnsi="Times New Roman"/>
+          <w:sz w:val="24"/>
+          <w:szCs w:val="24"/>
+          <w:rtl w:val="0"/>
+        </w:rPr>
+        <w:t xml:space="preserve">Although the registration, login, main, and browse pages have been constructed roughly, no final designs have been white-boarded or decided upon quite yet.</w:t>
+      </w:r>
+    </w:p>
+    <w:p>
+      <w:pPr>
+        <w:rPr>
+          <w:rFonts w:ascii="Times New Roman" w:cs="Times New Roman" w:eastAsia="Times New Roman" w:hAnsi="Times New Roman"/>
           <w:i w:val="1"/>
           <w:color w:val="2e74b5"/>
           <w:sz w:val="24"/>
@@ -4156,7 +4473,7 @@
           <w:szCs w:val="24"/>
           <w:rtl w:val="0"/>
         </w:rPr>
-        <w:t xml:space="preserve">Include an image file of your ER database diagram.</w:t>
+        <w:t xml:space="preserve">You should insert any wireframe drawings or white board concepts that were developed to support your application. If you have no supporting documentation, please explain the rationale for labeling this section N/A.</w:t>
       </w:r>
     </w:p>
     <w:p>
@@ -4171,14 +4488,8 @@
       </w:pPr>
       <w:r>
         <w:rPr>
-          <w:rFonts w:ascii="Times New Roman" w:cs="Times New Roman" w:eastAsia="Times New Roman" w:hAnsi="Times New Roman"/>
-          <w:i w:val="1"/>
-          <w:color w:val="2e74b5"/>
-          <w:sz w:val="24"/>
-          <w:szCs w:val="24"/>
-          <w:rtl w:val="0"/>
-        </w:rPr>
-        <w:t xml:space="preserve"> </w:t>
+          <w:rtl w:val="0"/>
+        </w:rPr>
       </w:r>
     </w:p>
     <w:p>
@@ -4198,168 +4509,65 @@
           <w:szCs w:val="28"/>
           <w:rtl w:val="0"/>
         </w:rPr>
-        <w:t xml:space="preserve">DDL Scripts:</w:t>
-      </w:r>
-    </w:p>
-    <w:p>
-      <w:pPr>
-        <w:rPr>
-          <w:rFonts w:ascii="Times New Roman" w:cs="Times New Roman" w:eastAsia="Times New Roman" w:hAnsi="Times New Roman"/>
-          <w:sz w:val="24"/>
-          <w:szCs w:val="24"/>
-        </w:rPr>
-      </w:pPr>
-      <w:hyperlink r:id="rId16">
-        <w:r>
-          <w:rPr>
-            <w:rFonts w:ascii="Times New Roman" w:cs="Times New Roman" w:eastAsia="Times New Roman" w:hAnsi="Times New Roman"/>
-            <w:color w:val="1155cc"/>
-            <w:sz w:val="24"/>
-            <w:szCs w:val="24"/>
-            <w:u w:val="single"/>
-            <w:rtl w:val="0"/>
-          </w:rPr>
-          <w:t xml:space="preserve">https://github.com/DanielCender/CST-341-O500-CLC/Milestone2/</w:t>
-        </w:r>
-      </w:hyperlink>
-      <w:r>
-        <w:rPr>
-          <w:rtl w:val="0"/>
-        </w:rPr>
-      </w:r>
-    </w:p>
-    <w:p>
-      <w:pPr>
-        <w:rPr>
-          <w:rFonts w:ascii="Times New Roman" w:cs="Times New Roman" w:eastAsia="Times New Roman" w:hAnsi="Times New Roman"/>
-          <w:i w:val="1"/>
-          <w:color w:val="2e74b5"/>
-          <w:sz w:val="24"/>
-          <w:szCs w:val="24"/>
-        </w:rPr>
-      </w:pPr>
-      <w:r>
-        <w:rPr>
-          <w:rFonts w:ascii="Times New Roman" w:cs="Times New Roman" w:eastAsia="Times New Roman" w:hAnsi="Times New Roman"/>
-          <w:i w:val="1"/>
-          <w:color w:val="2e74b5"/>
-          <w:sz w:val="24"/>
-          <w:szCs w:val="24"/>
-          <w:rtl w:val="0"/>
-        </w:rPr>
-        <w:t xml:space="preserve">This should contain a link to Bitbucket from where the DDL script can be downloaded.</w:t>
-      </w:r>
-    </w:p>
-    <w:p>
-      <w:pPr>
-        <w:rPr>
-          <w:rFonts w:ascii="Times New Roman" w:cs="Times New Roman" w:eastAsia="Times New Roman" w:hAnsi="Times New Roman"/>
-          <w:i w:val="1"/>
-          <w:color w:val="2e74b5"/>
-          <w:sz w:val="24"/>
-          <w:szCs w:val="24"/>
-        </w:rPr>
-      </w:pPr>
-      <w:r>
-        <w:rPr>
-          <w:rFonts w:ascii="Times New Roman" w:cs="Times New Roman" w:eastAsia="Times New Roman" w:hAnsi="Times New Roman"/>
-          <w:i w:val="1"/>
-          <w:color w:val="2e74b5"/>
-          <w:sz w:val="24"/>
-          <w:szCs w:val="24"/>
-          <w:rtl w:val="0"/>
-        </w:rPr>
-        <w:t xml:space="preserve"> </w:t>
-      </w:r>
-    </w:p>
-    <w:p>
-      <w:pPr>
-        <w:rPr>
-          <w:rFonts w:ascii="Times New Roman" w:cs="Times New Roman" w:eastAsia="Times New Roman" w:hAnsi="Times New Roman"/>
-          <w:b w:val="1"/>
-          <w:sz w:val="28"/>
-          <w:szCs w:val="28"/>
-        </w:rPr>
-      </w:pPr>
-      <w:r>
-        <w:rPr>
-          <w:rFonts w:ascii="Times New Roman" w:cs="Times New Roman" w:eastAsia="Times New Roman" w:hAnsi="Times New Roman"/>
-          <w:b w:val="1"/>
-          <w:sz w:val="28"/>
-          <w:szCs w:val="28"/>
-          <w:rtl w:val="0"/>
-        </w:rPr>
-        <w:t xml:space="preserve">Sitemap Diagram:</w:t>
-      </w:r>
-    </w:p>
-    <w:p>
-      <w:pPr>
-        <w:rPr>
-          <w:rFonts w:ascii="Times New Roman" w:cs="Times New Roman" w:eastAsia="Times New Roman" w:hAnsi="Times New Roman"/>
-          <w:i w:val="1"/>
-          <w:color w:val="2e74b5"/>
-          <w:sz w:val="24"/>
-          <w:szCs w:val="24"/>
-        </w:rPr>
-      </w:pPr>
-      <w:r>
-        <w:rPr>
-          <w:rFonts w:ascii="Times New Roman" w:cs="Times New Roman" w:eastAsia="Times New Roman" w:hAnsi="Times New Roman"/>
-          <w:i w:val="1"/>
-          <w:color w:val="2e74b5"/>
-          <w:sz w:val="24"/>
-          <w:szCs w:val="24"/>
-          <w:rtl w:val="0"/>
-        </w:rPr>
-        <w:t xml:space="preserve">Include an image file of your Sitemap diagram.</w:t>
-      </w:r>
-    </w:p>
-    <w:p>
-      <w:pPr>
-        <w:rPr>
-          <w:rFonts w:ascii="Times New Roman" w:cs="Times New Roman" w:eastAsia="Times New Roman" w:hAnsi="Times New Roman"/>
-          <w:b w:val="1"/>
-          <w:sz w:val="28"/>
-          <w:szCs w:val="28"/>
-        </w:rPr>
-      </w:pPr>
-      <w:r>
-        <w:rPr>
-          <w:rFonts w:ascii="Times New Roman" w:cs="Times New Roman" w:eastAsia="Times New Roman" w:hAnsi="Times New Roman"/>
-          <w:b w:val="1"/>
-          <w:sz w:val="28"/>
-          <w:szCs w:val="28"/>
-          <w:rtl w:val="0"/>
-        </w:rPr>
-        <w:t xml:space="preserve"> </w:t>
-      </w:r>
-    </w:p>
-    <w:p>
-      <w:pPr>
-        <w:rPr>
-          <w:rFonts w:ascii="Times New Roman" w:cs="Times New Roman" w:eastAsia="Times New Roman" w:hAnsi="Times New Roman"/>
-          <w:b w:val="1"/>
-          <w:sz w:val="28"/>
-          <w:szCs w:val="28"/>
-        </w:rPr>
-      </w:pPr>
-      <w:r>
-        <w:rPr>
-          <w:rFonts w:ascii="Times New Roman" w:cs="Times New Roman" w:eastAsia="Times New Roman" w:hAnsi="Times New Roman"/>
-          <w:b w:val="1"/>
-          <w:sz w:val="28"/>
-          <w:szCs w:val="28"/>
+        <w:t xml:space="preserve">Class Diagrams:</w:t>
+      </w:r>
+    </w:p>
+    <w:p>
+      <w:pPr>
+        <w:rPr>
+          <w:rFonts w:ascii="Times New Roman" w:cs="Times New Roman" w:eastAsia="Times New Roman" w:hAnsi="Times New Roman"/>
+          <w:sz w:val="24"/>
+          <w:szCs w:val="24"/>
+        </w:rPr>
+      </w:pPr>
+      <w:r>
+        <w:rPr>
+          <w:rtl w:val="0"/>
+        </w:rPr>
+      </w:r>
+    </w:p>
+    <w:p>
+      <w:pPr>
+        <w:rPr>
+          <w:rFonts w:ascii="Times New Roman" w:cs="Times New Roman" w:eastAsia="Times New Roman" w:hAnsi="Times New Roman"/>
+          <w:sz w:val="24"/>
+          <w:szCs w:val="24"/>
+        </w:rPr>
+      </w:pPr>
+      <w:r>
+        <w:rPr>
+          <w:rFonts w:ascii="Times New Roman" w:cs="Times New Roman" w:eastAsia="Times New Roman" w:hAnsi="Times New Roman"/>
+          <w:sz w:val="24"/>
+          <w:szCs w:val="24"/>
+          <w:rtl w:val="0"/>
+        </w:rPr>
+        <w:t xml:space="preserve">Data Model Class Diagrams:</w:t>
+      </w:r>
+    </w:p>
+    <w:p>
+      <w:pPr>
+        <w:rPr>
+          <w:rFonts w:ascii="Times New Roman" w:cs="Times New Roman" w:eastAsia="Times New Roman" w:hAnsi="Times New Roman"/>
+          <w:sz w:val="24"/>
+          <w:szCs w:val="24"/>
+        </w:rPr>
+      </w:pPr>
+      <w:r>
+        <w:rPr>
+          <w:rFonts w:ascii="Times New Roman" w:cs="Times New Roman" w:eastAsia="Times New Roman" w:hAnsi="Times New Roman"/>
+          <w:sz w:val="24"/>
+          <w:szCs w:val="24"/>
         </w:rPr>
         <w:drawing>
           <wp:inline distB="114300" distT="114300" distL="114300" distR="114300">
-            <wp:extent cx="5943600" cy="1422400"/>
+            <wp:extent cx="5943600" cy="4216400"/>
             <wp:effectExtent b="0" l="0" r="0" t="0"/>
-            <wp:docPr id="2" name="image11.png"/>
+            <wp:docPr id="1" name="image5.png"/>
             <a:graphic>
               <a:graphicData uri="http://schemas.openxmlformats.org/drawingml/2006/picture">
                 <pic:pic>
                   <pic:nvPicPr>
-                    <pic:cNvPr id="0" name="image11.png"/>
+                    <pic:cNvPr id="0" name="image5.png"/>
                     <pic:cNvPicPr preferRelativeResize="0"/>
                   </pic:nvPicPr>
                   <pic:blipFill>
@@ -4372,7 +4580,7 @@
                   <pic:spPr>
                     <a:xfrm>
                       <a:off x="0" y="0"/>
-                      <a:ext cx="5943600" cy="1422400"/>
+                      <a:ext cx="5943600" cy="4216400"/>
                     </a:xfrm>
                     <a:prstGeom prst="rect"/>
                     <a:ln/>
@@ -4393,116 +4601,32 @@
       <w:pPr>
         <w:rPr>
           <w:rFonts w:ascii="Times New Roman" w:cs="Times New Roman" w:eastAsia="Times New Roman" w:hAnsi="Times New Roman"/>
-          <w:b w:val="1"/>
-          <w:sz w:val="28"/>
-          <w:szCs w:val="28"/>
-        </w:rPr>
-      </w:pPr>
-      <w:r>
-        <w:rPr>
-          <w:rFonts w:ascii="Times New Roman" w:cs="Times New Roman" w:eastAsia="Times New Roman" w:hAnsi="Times New Roman"/>
-          <w:b w:val="1"/>
-          <w:sz w:val="28"/>
-          <w:szCs w:val="28"/>
-          <w:rtl w:val="0"/>
-        </w:rPr>
-        <w:t xml:space="preserve"> </w:t>
-      </w:r>
-    </w:p>
-    <w:p>
-      <w:pPr>
-        <w:rPr>
-          <w:rFonts w:ascii="Times New Roman" w:cs="Times New Roman" w:eastAsia="Times New Roman" w:hAnsi="Times New Roman"/>
-          <w:b w:val="1"/>
-          <w:sz w:val="28"/>
-          <w:szCs w:val="28"/>
-        </w:rPr>
-      </w:pPr>
-      <w:r>
-        <w:rPr>
-          <w:rFonts w:ascii="Times New Roman" w:cs="Times New Roman" w:eastAsia="Times New Roman" w:hAnsi="Times New Roman"/>
-          <w:b w:val="1"/>
-          <w:sz w:val="28"/>
-          <w:szCs w:val="28"/>
-          <w:rtl w:val="0"/>
-        </w:rPr>
-        <w:t xml:space="preserve">User Interface Diagrams:</w:t>
-      </w:r>
-    </w:p>
-    <w:p>
-      <w:pPr>
-        <w:rPr>
-          <w:rFonts w:ascii="Times New Roman" w:cs="Times New Roman" w:eastAsia="Times New Roman" w:hAnsi="Times New Roman"/>
-          <w:sz w:val="24"/>
-          <w:szCs w:val="24"/>
-        </w:rPr>
-      </w:pPr>
-      <w:r>
-        <w:rPr>
-          <w:rFonts w:ascii="Times New Roman" w:cs="Times New Roman" w:eastAsia="Times New Roman" w:hAnsi="Times New Roman"/>
-          <w:sz w:val="24"/>
-          <w:szCs w:val="24"/>
-          <w:rtl w:val="0"/>
-        </w:rPr>
-        <w:t xml:space="preserve">Although the registration, login, main, and browse pages have been constructed roughly, no final designs have been white-boarded or decided upon quite yet.</w:t>
-      </w:r>
-    </w:p>
-    <w:p>
-      <w:pPr>
-        <w:rPr>
-          <w:rFonts w:ascii="Times New Roman" w:cs="Times New Roman" w:eastAsia="Times New Roman" w:hAnsi="Times New Roman"/>
-          <w:i w:val="1"/>
-          <w:color w:val="2e74b5"/>
-          <w:sz w:val="24"/>
-          <w:szCs w:val="24"/>
-        </w:rPr>
-      </w:pPr>
-      <w:r>
-        <w:rPr>
-          <w:rFonts w:ascii="Times New Roman" w:cs="Times New Roman" w:eastAsia="Times New Roman" w:hAnsi="Times New Roman"/>
-          <w:i w:val="1"/>
-          <w:color w:val="2e74b5"/>
-          <w:sz w:val="24"/>
-          <w:szCs w:val="24"/>
-          <w:rtl w:val="0"/>
-        </w:rPr>
-        <w:t xml:space="preserve">You should insert any wireframe drawings or white board concepts that were developed to support your application. If you have no supporting documentation, please explain the rationale for labeling this section N/A.</w:t>
-      </w:r>
-    </w:p>
-    <w:p>
-      <w:pPr>
-        <w:rPr>
-          <w:rFonts w:ascii="Times New Roman" w:cs="Times New Roman" w:eastAsia="Times New Roman" w:hAnsi="Times New Roman"/>
-          <w:i w:val="1"/>
-          <w:color w:val="2e74b5"/>
-          <w:sz w:val="24"/>
-          <w:szCs w:val="24"/>
-        </w:rPr>
-      </w:pPr>
-      <w:r>
-        <w:rPr>
-          <w:rtl w:val="0"/>
-        </w:rPr>
-      </w:r>
-    </w:p>
-    <w:p>
-      <w:pPr>
-        <w:rPr>
-          <w:rFonts w:ascii="Times New Roman" w:cs="Times New Roman" w:eastAsia="Times New Roman" w:hAnsi="Times New Roman"/>
-          <w:b w:val="1"/>
-          <w:sz w:val="28"/>
-          <w:szCs w:val="28"/>
-        </w:rPr>
-      </w:pPr>
-      <w:r>
-        <w:rPr>
-          <w:rFonts w:ascii="Times New Roman" w:cs="Times New Roman" w:eastAsia="Times New Roman" w:hAnsi="Times New Roman"/>
-          <w:b w:val="1"/>
-          <w:sz w:val="28"/>
-          <w:szCs w:val="28"/>
-          <w:rtl w:val="0"/>
-        </w:rPr>
-        <w:t xml:space="preserve">Class Diagrams:</w:t>
+          <w:sz w:val="24"/>
+          <w:szCs w:val="24"/>
+        </w:rPr>
+      </w:pPr>
+      <w:r>
+        <w:rPr>
+          <w:rtl w:val="0"/>
+        </w:rPr>
+      </w:r>
+    </w:p>
+    <w:p>
+      <w:pPr>
+        <w:rPr>
+          <w:rFonts w:ascii="Times New Roman" w:cs="Times New Roman" w:eastAsia="Times New Roman" w:hAnsi="Times New Roman"/>
+          <w:sz w:val="24"/>
+          <w:szCs w:val="24"/>
+        </w:rPr>
+      </w:pPr>
+      <w:r>
+        <w:rPr>
+          <w:rFonts w:ascii="Times New Roman" w:cs="Times New Roman" w:eastAsia="Times New Roman" w:hAnsi="Times New Roman"/>
+          <w:sz w:val="24"/>
+          <w:szCs w:val="24"/>
+          <w:rtl w:val="0"/>
+        </w:rPr>
+        <w:t xml:space="preserve">Data Access Object Class Diagrams:</w:t>
       </w:r>
     </w:p>
     <w:p>
@@ -4521,19 +4645,19 @@
         </w:rPr>
         <w:drawing>
           <wp:inline distB="114300" distT="114300" distL="114300" distR="114300">
-            <wp:extent cx="2233613" cy="1696415"/>
+            <wp:extent cx="5943600" cy="5219700"/>
             <wp:effectExtent b="0" l="0" r="0" t="0"/>
-            <wp:docPr id="1" name="image7.png"/>
+            <wp:docPr id="5" name="image4.png"/>
             <a:graphic>
               <a:graphicData uri="http://schemas.openxmlformats.org/drawingml/2006/picture">
                 <pic:pic>
                   <pic:nvPicPr>
-                    <pic:cNvPr id="0" name="image7.png"/>
+                    <pic:cNvPr id="0" name="image4.png"/>
                     <pic:cNvPicPr preferRelativeResize="0"/>
                   </pic:nvPicPr>
                   <pic:blipFill>
                     <a:blip r:embed="rId18"/>
-                    <a:srcRect b="61253" l="44230" r="43108" t="21652"/>
+                    <a:srcRect b="0" l="0" r="0" t="0"/>
                     <a:stretch>
                       <a:fillRect/>
                     </a:stretch>
@@ -4541,7 +4665,7 @@
                   <pic:spPr>
                     <a:xfrm>
                       <a:off x="0" y="0"/>
-                      <a:ext cx="2233613" cy="1696415"/>
+                      <a:ext cx="5943600" cy="5219700"/>
                     </a:xfrm>
                     <a:prstGeom prst="rect"/>
                     <a:ln/>
@@ -4554,163 +4678,32 @@
       </w:r>
       <w:r>
         <w:rPr>
-          <w:rFonts w:ascii="Times New Roman" w:cs="Times New Roman" w:eastAsia="Times New Roman" w:hAnsi="Times New Roman"/>
-          <w:sz w:val="24"/>
-          <w:szCs w:val="24"/>
-        </w:rPr>
-        <w:drawing>
-          <wp:inline distB="114300" distT="114300" distL="114300" distR="114300">
-            <wp:extent cx="1452563" cy="1639321"/>
-            <wp:effectExtent b="0" l="0" r="0" t="0"/>
-            <wp:docPr id="11" name="image6.png"/>
-            <a:graphic>
-              <a:graphicData uri="http://schemas.openxmlformats.org/drawingml/2006/picture">
-                <pic:pic>
-                  <pic:nvPicPr>
-                    <pic:cNvPr id="0" name="image6.png"/>
-                    <pic:cNvPicPr preferRelativeResize="0"/>
-                  </pic:nvPicPr>
-                  <pic:blipFill>
-                    <a:blip r:embed="rId19"/>
-                    <a:srcRect b="25356" l="45833" r="42948" t="52136"/>
-                    <a:stretch>
-                      <a:fillRect/>
-                    </a:stretch>
-                  </pic:blipFill>
-                  <pic:spPr>
-                    <a:xfrm>
-                      <a:off x="0" y="0"/>
-                      <a:ext cx="1452563" cy="1639321"/>
-                    </a:xfrm>
-                    <a:prstGeom prst="rect"/>
-                    <a:ln/>
-                  </pic:spPr>
-                </pic:pic>
-              </a:graphicData>
-            </a:graphic>
-          </wp:inline>
-        </w:drawing>
-      </w:r>
-      <w:r>
-        <w:rPr>
-          <w:rFonts w:ascii="Times New Roman" w:cs="Times New Roman" w:eastAsia="Times New Roman" w:hAnsi="Times New Roman"/>
-          <w:sz w:val="24"/>
-          <w:szCs w:val="24"/>
-        </w:rPr>
-        <w:drawing>
-          <wp:inline distB="114300" distT="114300" distL="114300" distR="114300">
-            <wp:extent cx="1834776" cy="1462088"/>
-            <wp:effectExtent b="0" l="0" r="0" t="0"/>
-            <wp:docPr id="8" name="image10.png"/>
-            <a:graphic>
-              <a:graphicData uri="http://schemas.openxmlformats.org/drawingml/2006/picture">
-                <pic:pic>
-                  <pic:nvPicPr>
-                    <pic:cNvPr id="0" name="image10.png"/>
-                    <pic:cNvPicPr preferRelativeResize="0"/>
-                  </pic:nvPicPr>
-                  <pic:blipFill>
-                    <a:blip r:embed="rId20"/>
-                    <a:srcRect b="31054" l="21955" r="67788" t="54415"/>
-                    <a:stretch>
-                      <a:fillRect/>
-                    </a:stretch>
-                  </pic:blipFill>
-                  <pic:spPr>
-                    <a:xfrm>
-                      <a:off x="0" y="0"/>
-                      <a:ext cx="1834776" cy="1462088"/>
-                    </a:xfrm>
-                    <a:prstGeom prst="rect"/>
-                    <a:ln/>
-                  </pic:spPr>
-                </pic:pic>
-              </a:graphicData>
-            </a:graphic>
-          </wp:inline>
-        </w:drawing>
-      </w:r>
-      <w:r>
-        <w:rPr>
-          <w:rtl w:val="0"/>
-        </w:rPr>
-      </w:r>
-    </w:p>
-    <w:p>
-      <w:pPr>
-        <w:rPr>
-          <w:rFonts w:ascii="Times New Roman" w:cs="Times New Roman" w:eastAsia="Times New Roman" w:hAnsi="Times New Roman"/>
-          <w:sz w:val="24"/>
-          <w:szCs w:val="24"/>
-        </w:rPr>
-      </w:pPr>
-      <w:r>
-        <w:rPr>
-          <w:rtl w:val="0"/>
-        </w:rPr>
-      </w:r>
-    </w:p>
-    <w:p>
-      <w:pPr>
-        <w:rPr>
-          <w:rFonts w:ascii="Times New Roman" w:cs="Times New Roman" w:eastAsia="Times New Roman" w:hAnsi="Times New Roman"/>
-          <w:sz w:val="24"/>
-          <w:szCs w:val="24"/>
-        </w:rPr>
-      </w:pPr>
-      <w:r>
-        <w:rPr>
-          <w:rtl w:val="0"/>
-        </w:rPr>
-      </w:r>
-    </w:p>
-    <w:p>
-      <w:pPr>
-        <w:rPr>
-          <w:rFonts w:ascii="Times New Roman" w:cs="Times New Roman" w:eastAsia="Times New Roman" w:hAnsi="Times New Roman"/>
-          <w:sz w:val="24"/>
-          <w:szCs w:val="24"/>
-        </w:rPr>
-      </w:pPr>
-      <w:r>
-        <w:rPr>
-          <w:rFonts w:ascii="Times New Roman" w:cs="Times New Roman" w:eastAsia="Times New Roman" w:hAnsi="Times New Roman"/>
-          <w:sz w:val="24"/>
-          <w:szCs w:val="24"/>
-        </w:rPr>
-        <w:drawing>
-          <wp:inline distB="114300" distT="114300" distL="114300" distR="114300">
-            <wp:extent cx="2394466" cy="1300163"/>
-            <wp:effectExtent b="0" l="0" r="0" t="0"/>
-            <wp:docPr id="3" name="image9.png"/>
-            <a:graphic>
-              <a:graphicData uri="http://schemas.openxmlformats.org/drawingml/2006/picture">
-                <pic:pic>
-                  <pic:nvPicPr>
-                    <pic:cNvPr id="0" name="image9.png"/>
-                    <pic:cNvPicPr preferRelativeResize="0"/>
-                  </pic:nvPicPr>
-                  <pic:blipFill>
-                    <a:blip r:embed="rId21"/>
-                    <a:srcRect b="31054" l="21474" r="62820" t="53846"/>
-                    <a:stretch>
-                      <a:fillRect/>
-                    </a:stretch>
-                  </pic:blipFill>
-                  <pic:spPr>
-                    <a:xfrm>
-                      <a:off x="0" y="0"/>
-                      <a:ext cx="2394466" cy="1300163"/>
-                    </a:xfrm>
-                    <a:prstGeom prst="rect"/>
-                    <a:ln/>
-                  </pic:spPr>
-                </pic:pic>
-              </a:graphicData>
-            </a:graphic>
-          </wp:inline>
-        </w:drawing>
-      </w:r>
+          <w:rtl w:val="0"/>
+        </w:rPr>
+      </w:r>
+    </w:p>
+    <w:p>
+      <w:pPr>
+        <w:rPr>
+          <w:rFonts w:ascii="Times New Roman" w:cs="Times New Roman" w:eastAsia="Times New Roman" w:hAnsi="Times New Roman"/>
+          <w:sz w:val="24"/>
+          <w:szCs w:val="24"/>
+        </w:rPr>
+      </w:pPr>
+      <w:r>
+        <w:rPr>
+          <w:rtl w:val="0"/>
+        </w:rPr>
+      </w:r>
+    </w:p>
+    <w:p>
+      <w:pPr>
+        <w:rPr>
+          <w:rFonts w:ascii="Times New Roman" w:cs="Times New Roman" w:eastAsia="Times New Roman" w:hAnsi="Times New Roman"/>
+          <w:sz w:val="24"/>
+          <w:szCs w:val="24"/>
+        </w:rPr>
+      </w:pPr>
       <w:r>
         <w:rPr>
           <w:rtl w:val="0"/>
@@ -4905,43 +4898,7 @@
           <w:szCs w:val="24"/>
           <w:rtl w:val="0"/>
         </w:rPr>
-        <w:t xml:space="preserve">Security, at this point in the application, includes a login page which allows registered users to login and eventually will be the security behind which all secured pages are protected.</w:t>
-      </w:r>
-    </w:p>
-    <w:p>
-      <w:pPr>
-        <w:rPr>
-          <w:rFonts w:ascii="Times New Roman" w:cs="Times New Roman" w:eastAsia="Times New Roman" w:hAnsi="Times New Roman"/>
-          <w:sz w:val="24"/>
-          <w:szCs w:val="24"/>
-        </w:rPr>
-      </w:pPr>
-      <w:r>
-        <w:rPr>
-          <w:rFonts w:ascii="Times New Roman" w:cs="Times New Roman" w:eastAsia="Times New Roman" w:hAnsi="Times New Roman"/>
-          <w:sz w:val="24"/>
-          <w:szCs w:val="24"/>
-          <w:rtl w:val="0"/>
-        </w:rPr>
-        <w:t xml:space="preserve">Security for the project users will be enforced via a login account scheme. Users will log into our application and have delegated access to their own book selections (“shelves”) and shopping carts (if applicable). </w:t>
-      </w:r>
-    </w:p>
-    <w:p>
-      <w:pPr>
-        <w:rPr>
-          <w:rFonts w:ascii="Times New Roman" w:cs="Times New Roman" w:eastAsia="Times New Roman" w:hAnsi="Times New Roman"/>
-          <w:sz w:val="24"/>
-          <w:szCs w:val="24"/>
-        </w:rPr>
-      </w:pPr>
-      <w:r>
-        <w:rPr>
-          <w:rFonts w:ascii="Times New Roman" w:cs="Times New Roman" w:eastAsia="Times New Roman" w:hAnsi="Times New Roman"/>
-          <w:sz w:val="24"/>
-          <w:szCs w:val="24"/>
-          <w:rtl w:val="0"/>
-        </w:rPr>
-        <w:t xml:space="preserve">There may be an administration login role which can be applied to “super users,” such as developers or administrators who will require elevated permissions to edit or test the application.</w:t>
+        <w:t xml:space="preserve">Pages are restricted based on a simple authentication scheme. When a user attempts to access an authenticated route, a check is performed for a valid user session. If no session is found, an alert is shown and the user is redirected to the /users/login page. If a valid session exists, the user may access and view pages and data without interruption.</w:t>
       </w:r>
     </w:p>
     <w:p>
@@ -5020,126 +4977,6 @@
       <w:pPr>
         <w:rPr>
           <w:rFonts w:ascii="Times New Roman" w:cs="Times New Roman" w:eastAsia="Times New Roman" w:hAnsi="Times New Roman"/>
-          <w:color w:val="2e74b5"/>
-          <w:sz w:val="24"/>
-          <w:szCs w:val="24"/>
-        </w:rPr>
-      </w:pPr>
-      <w:r>
-        <w:rPr>
-          <w:rtl w:val="0"/>
-        </w:rPr>
-      </w:r>
-    </w:p>
-    <w:p>
-      <w:pPr>
-        <w:rPr>
-          <w:rFonts w:ascii="Times New Roman" w:cs="Times New Roman" w:eastAsia="Times New Roman" w:hAnsi="Times New Roman"/>
-          <w:color w:val="2e74b5"/>
-          <w:sz w:val="24"/>
-          <w:szCs w:val="24"/>
-        </w:rPr>
-      </w:pPr>
-      <w:r>
-        <w:rPr>
-          <w:rtl w:val="0"/>
-        </w:rPr>
-      </w:r>
-    </w:p>
-    <w:p>
-      <w:pPr>
-        <w:rPr>
-          <w:rFonts w:ascii="Times New Roman" w:cs="Times New Roman" w:eastAsia="Times New Roman" w:hAnsi="Times New Roman"/>
-          <w:color w:val="2e74b5"/>
-          <w:sz w:val="24"/>
-          <w:szCs w:val="24"/>
-        </w:rPr>
-      </w:pPr>
-      <w:r>
-        <w:rPr>
-          <w:rtl w:val="0"/>
-        </w:rPr>
-      </w:r>
-    </w:p>
-    <w:p>
-      <w:pPr>
-        <w:rPr>
-          <w:rFonts w:ascii="Times New Roman" w:cs="Times New Roman" w:eastAsia="Times New Roman" w:hAnsi="Times New Roman"/>
-          <w:color w:val="2e74b5"/>
-          <w:sz w:val="24"/>
-          <w:szCs w:val="24"/>
-        </w:rPr>
-      </w:pPr>
-      <w:r>
-        <w:rPr>
-          <w:rtl w:val="0"/>
-        </w:rPr>
-      </w:r>
-    </w:p>
-    <w:p>
-      <w:pPr>
-        <w:rPr>
-          <w:rFonts w:ascii="Times New Roman" w:cs="Times New Roman" w:eastAsia="Times New Roman" w:hAnsi="Times New Roman"/>
-          <w:color w:val="2e74b5"/>
-          <w:sz w:val="24"/>
-          <w:szCs w:val="24"/>
-        </w:rPr>
-      </w:pPr>
-      <w:r>
-        <w:rPr>
-          <w:rtl w:val="0"/>
-        </w:rPr>
-      </w:r>
-    </w:p>
-    <w:p>
-      <w:pPr>
-        <w:rPr>
-          <w:rFonts w:ascii="Times New Roman" w:cs="Times New Roman" w:eastAsia="Times New Roman" w:hAnsi="Times New Roman"/>
-          <w:color w:val="2e74b5"/>
-          <w:sz w:val="24"/>
-          <w:szCs w:val="24"/>
-        </w:rPr>
-      </w:pPr>
-      <w:r>
-        <w:rPr>
-          <w:rtl w:val="0"/>
-        </w:rPr>
-      </w:r>
-    </w:p>
-    <w:p>
-      <w:pPr>
-        <w:rPr>
-          <w:rFonts w:ascii="Times New Roman" w:cs="Times New Roman" w:eastAsia="Times New Roman" w:hAnsi="Times New Roman"/>
-          <w:color w:val="2e74b5"/>
-          <w:sz w:val="24"/>
-          <w:szCs w:val="24"/>
-        </w:rPr>
-      </w:pPr>
-      <w:r>
-        <w:rPr>
-          <w:rtl w:val="0"/>
-        </w:rPr>
-      </w:r>
-    </w:p>
-    <w:p>
-      <w:pPr>
-        <w:rPr>
-          <w:rFonts w:ascii="Times New Roman" w:cs="Times New Roman" w:eastAsia="Times New Roman" w:hAnsi="Times New Roman"/>
-          <w:color w:val="2e74b5"/>
-          <w:sz w:val="24"/>
-          <w:szCs w:val="24"/>
-        </w:rPr>
-      </w:pPr>
-      <w:r>
-        <w:rPr>
-          <w:rtl w:val="0"/>
-        </w:rPr>
-      </w:r>
-    </w:p>
-    <w:p>
-      <w:pPr>
-        <w:rPr>
-          <w:rFonts w:ascii="Times New Roman" w:cs="Times New Roman" w:eastAsia="Times New Roman" w:hAnsi="Times New Roman"/>
           <w:b w:val="1"/>
           <w:sz w:val="28"/>
           <w:szCs w:val="28"/>
@@ -5164,546 +5001,6 @@
           <w:szCs w:val="24"/>
         </w:rPr>
       </w:pPr>
-      <w:r>
-        <w:rPr>
-          <w:rFonts w:ascii="Times New Roman" w:cs="Times New Roman" w:eastAsia="Times New Roman" w:hAnsi="Times New Roman"/>
-          <w:sz w:val="24"/>
-          <w:szCs w:val="24"/>
-          <w:rtl w:val="0"/>
-        </w:rPr>
-        <w:t xml:space="preserve">Below is a mapping of potential features that have been brainstormed for a handle of the pages in this application.</w:t>
-      </w:r>
-    </w:p>
-    <w:p>
-      <w:pPr>
-        <w:rPr>
-          <w:rFonts w:ascii="Times New Roman" w:cs="Times New Roman" w:eastAsia="Times New Roman" w:hAnsi="Times New Roman"/>
-          <w:b w:val="1"/>
-          <w:sz w:val="28"/>
-          <w:szCs w:val="28"/>
-        </w:rPr>
-      </w:pPr>
-      <w:r>
-        <w:rPr>
-          <w:rtl w:val="0"/>
-        </w:rPr>
-      </w:r>
-      <w:r>
-        <w:drawing>
-          <wp:anchor allowOverlap="1" behindDoc="0" distB="114300" distT="114300" distL="114300" distR="114300" hidden="0" layoutInCell="1" locked="0" relativeHeight="0" simplePos="0">
-            <wp:simplePos x="0" y="0"/>
-            <wp:positionH relativeFrom="column">
-              <wp:posOffset>-161924</wp:posOffset>
-            </wp:positionH>
-            <wp:positionV relativeFrom="paragraph">
-              <wp:posOffset>276225</wp:posOffset>
-            </wp:positionV>
-            <wp:extent cx="5943600" cy="3390900"/>
-            <wp:effectExtent b="0" l="0" r="0" t="0"/>
-            <wp:wrapSquare wrapText="bothSides" distB="114300" distT="114300" distL="114300" distR="114300"/>
-            <wp:docPr id="5" name="image3.png"/>
-            <a:graphic>
-              <a:graphicData uri="http://schemas.openxmlformats.org/drawingml/2006/picture">
-                <pic:pic>
-                  <pic:nvPicPr>
-                    <pic:cNvPr id="0" name="image3.png"/>
-                    <pic:cNvPicPr preferRelativeResize="0"/>
-                  </pic:nvPicPr>
-                  <pic:blipFill>
-                    <a:blip r:embed="rId22"/>
-                    <a:srcRect b="0" l="0" r="0" t="0"/>
-                    <a:stretch>
-                      <a:fillRect/>
-                    </a:stretch>
-                  </pic:blipFill>
-                  <pic:spPr>
-                    <a:xfrm>
-                      <a:off x="0" y="0"/>
-                      <a:ext cx="5943600" cy="3390900"/>
-                    </a:xfrm>
-                    <a:prstGeom prst="rect"/>
-                    <a:ln/>
-                  </pic:spPr>
-                </pic:pic>
-              </a:graphicData>
-            </a:graphic>
-          </wp:anchor>
-        </w:drawing>
-      </w:r>
-    </w:p>
-    <w:p>
-      <w:pPr>
-        <w:rPr>
-          <w:rFonts w:ascii="Times New Roman" w:cs="Times New Roman" w:eastAsia="Times New Roman" w:hAnsi="Times New Roman"/>
-          <w:b w:val="1"/>
-          <w:sz w:val="28"/>
-          <w:szCs w:val="28"/>
-        </w:rPr>
-      </w:pPr>
-      <w:r>
-        <w:rPr>
-          <w:rtl w:val="0"/>
-        </w:rPr>
-      </w:r>
-    </w:p>
-    <w:p>
-      <w:pPr>
-        <w:rPr>
-          <w:rFonts w:ascii="Times New Roman" w:cs="Times New Roman" w:eastAsia="Times New Roman" w:hAnsi="Times New Roman"/>
-          <w:b w:val="1"/>
-          <w:sz w:val="28"/>
-          <w:szCs w:val="28"/>
-        </w:rPr>
-      </w:pPr>
-      <w:r>
-        <w:rPr>
-          <w:rtl w:val="0"/>
-        </w:rPr>
-      </w:r>
-    </w:p>
-    <w:p>
-      <w:pPr>
-        <w:rPr>
-          <w:rFonts w:ascii="Times New Roman" w:cs="Times New Roman" w:eastAsia="Times New Roman" w:hAnsi="Times New Roman"/>
-          <w:b w:val="1"/>
-          <w:sz w:val="28"/>
-          <w:szCs w:val="28"/>
-        </w:rPr>
-      </w:pPr>
-      <w:r>
-        <w:rPr>
-          <w:rtl w:val="0"/>
-        </w:rPr>
-      </w:r>
-    </w:p>
-    <w:p>
-      <w:pPr>
-        <w:rPr>
-          <w:rFonts w:ascii="Times New Roman" w:cs="Times New Roman" w:eastAsia="Times New Roman" w:hAnsi="Times New Roman"/>
-          <w:b w:val="1"/>
-          <w:sz w:val="28"/>
-          <w:szCs w:val="28"/>
-        </w:rPr>
-      </w:pPr>
-      <w:r>
-        <w:rPr>
-          <w:rtl w:val="0"/>
-        </w:rPr>
-      </w:r>
-    </w:p>
-    <w:p>
-      <w:pPr>
-        <w:rPr>
-          <w:rFonts w:ascii="Times New Roman" w:cs="Times New Roman" w:eastAsia="Times New Roman" w:hAnsi="Times New Roman"/>
-          <w:b w:val="1"/>
-          <w:sz w:val="28"/>
-          <w:szCs w:val="28"/>
-        </w:rPr>
-      </w:pPr>
-      <w:r>
-        <w:rPr>
-          <w:rtl w:val="0"/>
-        </w:rPr>
-      </w:r>
-    </w:p>
-    <w:p>
-      <w:pPr>
-        <w:rPr>
-          <w:rFonts w:ascii="Times New Roman" w:cs="Times New Roman" w:eastAsia="Times New Roman" w:hAnsi="Times New Roman"/>
-          <w:b w:val="1"/>
-          <w:sz w:val="28"/>
-          <w:szCs w:val="28"/>
-        </w:rPr>
-      </w:pPr>
-      <w:r>
-        <w:rPr>
-          <w:rtl w:val="0"/>
-        </w:rPr>
-      </w:r>
-    </w:p>
-    <w:p>
-      <w:pPr>
-        <w:rPr>
-          <w:rFonts w:ascii="Times New Roman" w:cs="Times New Roman" w:eastAsia="Times New Roman" w:hAnsi="Times New Roman"/>
-          <w:b w:val="1"/>
-          <w:sz w:val="28"/>
-          <w:szCs w:val="28"/>
-        </w:rPr>
-      </w:pPr>
-      <w:r>
-        <w:rPr>
-          <w:rtl w:val="0"/>
-        </w:rPr>
-      </w:r>
-    </w:p>
-    <w:p>
-      <w:pPr>
-        <w:rPr>
-          <w:rFonts w:ascii="Times New Roman" w:cs="Times New Roman" w:eastAsia="Times New Roman" w:hAnsi="Times New Roman"/>
-          <w:b w:val="1"/>
-          <w:sz w:val="28"/>
-          <w:szCs w:val="28"/>
-        </w:rPr>
-      </w:pPr>
-      <w:r>
-        <w:rPr>
-          <w:rtl w:val="0"/>
-        </w:rPr>
-      </w:r>
-    </w:p>
-    <w:p>
-      <w:pPr>
-        <w:rPr>
-          <w:rFonts w:ascii="Times New Roman" w:cs="Times New Roman" w:eastAsia="Times New Roman" w:hAnsi="Times New Roman"/>
-          <w:b w:val="1"/>
-          <w:sz w:val="28"/>
-          <w:szCs w:val="28"/>
-        </w:rPr>
-      </w:pPr>
-      <w:r>
-        <w:rPr>
-          <w:rtl w:val="0"/>
-        </w:rPr>
-      </w:r>
-    </w:p>
-    <w:p>
-      <w:pPr>
-        <w:rPr>
-          <w:rFonts w:ascii="Times New Roman" w:cs="Times New Roman" w:eastAsia="Times New Roman" w:hAnsi="Times New Roman"/>
-          <w:b w:val="1"/>
-          <w:sz w:val="28"/>
-          <w:szCs w:val="28"/>
-        </w:rPr>
-      </w:pPr>
-      <w:r>
-        <w:rPr>
-          <w:rtl w:val="0"/>
-        </w:rPr>
-      </w:r>
-    </w:p>
-    <w:p>
-      <w:pPr>
-        <w:rPr>
-          <w:rFonts w:ascii="Times New Roman" w:cs="Times New Roman" w:eastAsia="Times New Roman" w:hAnsi="Times New Roman"/>
-          <w:b w:val="1"/>
-          <w:sz w:val="28"/>
-          <w:szCs w:val="28"/>
-        </w:rPr>
-      </w:pPr>
-      <w:r>
-        <w:rPr>
-          <w:rtl w:val="0"/>
-        </w:rPr>
-      </w:r>
-    </w:p>
-    <w:p>
-      <w:pPr>
-        <w:rPr>
-          <w:rFonts w:ascii="Times New Roman" w:cs="Times New Roman" w:eastAsia="Times New Roman" w:hAnsi="Times New Roman"/>
-          <w:b w:val="1"/>
-          <w:sz w:val="28"/>
-          <w:szCs w:val="28"/>
-        </w:rPr>
-      </w:pPr>
-      <w:r>
-        <w:rPr>
-          <w:rtl w:val="0"/>
-        </w:rPr>
-      </w:r>
-    </w:p>
-    <w:p>
-      <w:pPr>
-        <w:rPr>
-          <w:rFonts w:ascii="Times New Roman" w:cs="Times New Roman" w:eastAsia="Times New Roman" w:hAnsi="Times New Roman"/>
-          <w:sz w:val="24"/>
-          <w:szCs w:val="24"/>
-        </w:rPr>
-      </w:pPr>
-      <w:r>
-        <w:rPr>
-          <w:rFonts w:ascii="Times New Roman" w:cs="Times New Roman" w:eastAsia="Times New Roman" w:hAnsi="Times New Roman"/>
-          <w:sz w:val="24"/>
-          <w:szCs w:val="24"/>
-          <w:rtl w:val="0"/>
-        </w:rPr>
-        <w:t xml:space="preserve">Below is a UML of our basic “product” which, for our bookstore, is books:</w:t>
-      </w:r>
-    </w:p>
-    <w:p>
-      <w:pPr>
-        <w:rPr>
-          <w:rFonts w:ascii="Times New Roman" w:cs="Times New Roman" w:eastAsia="Times New Roman" w:hAnsi="Times New Roman"/>
-          <w:sz w:val="24"/>
-          <w:szCs w:val="24"/>
-        </w:rPr>
-      </w:pPr>
-      <w:r>
-        <w:rPr>
-          <w:rtl w:val="0"/>
-        </w:rPr>
-      </w:r>
-      <w:r>
-        <w:drawing>
-          <wp:anchor allowOverlap="1" behindDoc="0" distB="114300" distT="114300" distL="114300" distR="114300" hidden="0" layoutInCell="1" locked="0" relativeHeight="0" simplePos="0">
-            <wp:simplePos x="0" y="0"/>
-            <wp:positionH relativeFrom="column">
-              <wp:posOffset>66676</wp:posOffset>
-            </wp:positionH>
-            <wp:positionV relativeFrom="paragraph">
-              <wp:posOffset>180975</wp:posOffset>
-            </wp:positionV>
-            <wp:extent cx="2283452" cy="2185988"/>
-            <wp:effectExtent b="0" l="0" r="0" t="0"/>
-            <wp:wrapSquare wrapText="bothSides" distB="114300" distT="114300" distL="114300" distR="114300"/>
-            <wp:docPr id="10" name="image5.png"/>
-            <a:graphic>
-              <a:graphicData uri="http://schemas.openxmlformats.org/drawingml/2006/picture">
-                <pic:pic>
-                  <pic:nvPicPr>
-                    <pic:cNvPr id="0" name="image5.png"/>
-                    <pic:cNvPicPr preferRelativeResize="0"/>
-                  </pic:nvPicPr>
-                  <pic:blipFill>
-                    <a:blip r:embed="rId23"/>
-                    <a:srcRect b="48717" l="46794" r="41506" t="31339"/>
-                    <a:stretch>
-                      <a:fillRect/>
-                    </a:stretch>
-                  </pic:blipFill>
-                  <pic:spPr>
-                    <a:xfrm>
-                      <a:off x="0" y="0"/>
-                      <a:ext cx="2283452" cy="2185988"/>
-                    </a:xfrm>
-                    <a:prstGeom prst="rect"/>
-                    <a:ln/>
-                  </pic:spPr>
-                </pic:pic>
-              </a:graphicData>
-            </a:graphic>
-          </wp:anchor>
-        </w:drawing>
-      </w:r>
-    </w:p>
-    <w:p>
-      <w:pPr>
-        <w:rPr>
-          <w:rFonts w:ascii="Times New Roman" w:cs="Times New Roman" w:eastAsia="Times New Roman" w:hAnsi="Times New Roman"/>
-          <w:sz w:val="24"/>
-          <w:szCs w:val="24"/>
-        </w:rPr>
-      </w:pPr>
-      <w:r>
-        <w:rPr>
-          <w:rtl w:val="0"/>
-        </w:rPr>
-      </w:r>
-    </w:p>
-    <w:p>
-      <w:pPr>
-        <w:rPr>
-          <w:rFonts w:ascii="Times New Roman" w:cs="Times New Roman" w:eastAsia="Times New Roman" w:hAnsi="Times New Roman"/>
-          <w:sz w:val="24"/>
-          <w:szCs w:val="24"/>
-        </w:rPr>
-      </w:pPr>
-      <w:r>
-        <w:rPr>
-          <w:rtl w:val="0"/>
-        </w:rPr>
-      </w:r>
-    </w:p>
-    <w:p>
-      <w:pPr>
-        <w:rPr>
-          <w:rFonts w:ascii="Times New Roman" w:cs="Times New Roman" w:eastAsia="Times New Roman" w:hAnsi="Times New Roman"/>
-          <w:sz w:val="24"/>
-          <w:szCs w:val="24"/>
-        </w:rPr>
-      </w:pPr>
-      <w:r>
-        <w:rPr>
-          <w:rtl w:val="0"/>
-        </w:rPr>
-      </w:r>
-    </w:p>
-    <w:p>
-      <w:pPr>
-        <w:rPr>
-          <w:rFonts w:ascii="Times New Roman" w:cs="Times New Roman" w:eastAsia="Times New Roman" w:hAnsi="Times New Roman"/>
-          <w:sz w:val="24"/>
-          <w:szCs w:val="24"/>
-        </w:rPr>
-      </w:pPr>
-      <w:r>
-        <w:rPr>
-          <w:rtl w:val="0"/>
-        </w:rPr>
-      </w:r>
-    </w:p>
-    <w:p>
-      <w:pPr>
-        <w:rPr>
-          <w:rFonts w:ascii="Times New Roman" w:cs="Times New Roman" w:eastAsia="Times New Roman" w:hAnsi="Times New Roman"/>
-          <w:sz w:val="24"/>
-          <w:szCs w:val="24"/>
-        </w:rPr>
-      </w:pPr>
-      <w:r>
-        <w:rPr>
-          <w:rtl w:val="0"/>
-        </w:rPr>
-      </w:r>
-    </w:p>
-    <w:p>
-      <w:pPr>
-        <w:rPr>
-          <w:rFonts w:ascii="Times New Roman" w:cs="Times New Roman" w:eastAsia="Times New Roman" w:hAnsi="Times New Roman"/>
-          <w:sz w:val="24"/>
-          <w:szCs w:val="24"/>
-        </w:rPr>
-      </w:pPr>
-      <w:r>
-        <w:rPr>
-          <w:rtl w:val="0"/>
-        </w:rPr>
-      </w:r>
-    </w:p>
-    <w:p>
-      <w:pPr>
-        <w:rPr>
-          <w:rFonts w:ascii="Times New Roman" w:cs="Times New Roman" w:eastAsia="Times New Roman" w:hAnsi="Times New Roman"/>
-          <w:sz w:val="24"/>
-          <w:szCs w:val="24"/>
-        </w:rPr>
-      </w:pPr>
-      <w:r>
-        <w:rPr>
-          <w:rtl w:val="0"/>
-        </w:rPr>
-      </w:r>
-    </w:p>
-    <w:p>
-      <w:pPr>
-        <w:rPr>
-          <w:rFonts w:ascii="Times New Roman" w:cs="Times New Roman" w:eastAsia="Times New Roman" w:hAnsi="Times New Roman"/>
-          <w:sz w:val="24"/>
-          <w:szCs w:val="24"/>
-        </w:rPr>
-      </w:pPr>
-      <w:r>
-        <w:rPr>
-          <w:rtl w:val="0"/>
-        </w:rPr>
-      </w:r>
-    </w:p>
-    <w:p>
-      <w:pPr>
-        <w:rPr>
-          <w:rFonts w:ascii="Times New Roman" w:cs="Times New Roman" w:eastAsia="Times New Roman" w:hAnsi="Times New Roman"/>
-          <w:sz w:val="24"/>
-          <w:szCs w:val="24"/>
-        </w:rPr>
-      </w:pPr>
-      <w:r>
-        <w:rPr>
-          <w:rtl w:val="0"/>
-        </w:rPr>
-      </w:r>
-    </w:p>
-    <w:p>
-      <w:pPr>
-        <w:rPr>
-          <w:rFonts w:ascii="Times New Roman" w:cs="Times New Roman" w:eastAsia="Times New Roman" w:hAnsi="Times New Roman"/>
-          <w:sz w:val="24"/>
-          <w:szCs w:val="24"/>
-        </w:rPr>
-      </w:pPr>
-      <w:r>
-        <w:rPr>
-          <w:rtl w:val="0"/>
-        </w:rPr>
-      </w:r>
-    </w:p>
-    <w:p>
-      <w:pPr>
-        <w:rPr>
-          <w:rFonts w:ascii="Times New Roman" w:cs="Times New Roman" w:eastAsia="Times New Roman" w:hAnsi="Times New Roman"/>
-          <w:sz w:val="24"/>
-          <w:szCs w:val="24"/>
-        </w:rPr>
-      </w:pPr>
-      <w:r>
-        <w:rPr>
-          <w:rtl w:val="0"/>
-        </w:rPr>
-      </w:r>
-    </w:p>
-    <w:p>
-      <w:pPr>
-        <w:rPr>
-          <w:rFonts w:ascii="Times New Roman" w:cs="Times New Roman" w:eastAsia="Times New Roman" w:hAnsi="Times New Roman"/>
-          <w:sz w:val="24"/>
-          <w:szCs w:val="24"/>
-        </w:rPr>
-      </w:pPr>
-      <w:r>
-        <w:rPr>
-          <w:rFonts w:ascii="Times New Roman" w:cs="Times New Roman" w:eastAsia="Times New Roman" w:hAnsi="Times New Roman"/>
-          <w:sz w:val="24"/>
-          <w:szCs w:val="24"/>
-          <w:rtl w:val="0"/>
-        </w:rPr>
-        <w:t xml:space="preserve">A UML diagram for a basic Bookshelf class, which users may create for storing books they’d like to purchase or read:</w:t>
-      </w:r>
-    </w:p>
-    <w:p>
-      <w:pPr>
-        <w:rPr>
-          <w:rFonts w:ascii="Times New Roman" w:cs="Times New Roman" w:eastAsia="Times New Roman" w:hAnsi="Times New Roman"/>
-          <w:sz w:val="24"/>
-          <w:szCs w:val="24"/>
-        </w:rPr>
-      </w:pPr>
-      <w:r>
-        <w:rPr>
-          <w:rFonts w:ascii="Times New Roman" w:cs="Times New Roman" w:eastAsia="Times New Roman" w:hAnsi="Times New Roman"/>
-          <w:sz w:val="24"/>
-          <w:szCs w:val="24"/>
-        </w:rPr>
-        <w:drawing>
-          <wp:inline distB="114300" distT="114300" distL="114300" distR="114300">
-            <wp:extent cx="3186113" cy="2050117"/>
-            <wp:effectExtent b="0" l="0" r="0" t="0"/>
-            <wp:docPr id="7" name="image4.png"/>
-            <a:graphic>
-              <a:graphicData uri="http://schemas.openxmlformats.org/drawingml/2006/picture">
-                <pic:pic>
-                  <pic:nvPicPr>
-                    <pic:cNvPr id="0" name="image4.png"/>
-                    <pic:cNvPicPr preferRelativeResize="0"/>
-                  </pic:nvPicPr>
-                  <pic:blipFill>
-                    <a:blip r:embed="rId24"/>
-                    <a:srcRect b="0" l="0" r="0" t="0"/>
-                    <a:stretch>
-                      <a:fillRect/>
-                    </a:stretch>
-                  </pic:blipFill>
-                  <pic:spPr>
-                    <a:xfrm>
-                      <a:off x="0" y="0"/>
-                      <a:ext cx="3186113" cy="2050117"/>
-                    </a:xfrm>
-                    <a:prstGeom prst="rect"/>
-                    <a:ln/>
-                  </pic:spPr>
-                </pic:pic>
-              </a:graphicData>
-            </a:graphic>
-          </wp:inline>
-        </w:drawing>
-      </w:r>
       <w:r>
         <w:rPr>
           <w:rtl w:val="0"/>

</xml_diff>